<commit_message>
Update Player Settings Use Case.docx
</commit_message>
<xml_diff>
--- a/Iteration 2/Player Settings Use Case.docx
+++ b/Iteration 2/Player Settings Use Case.docx
@@ -233,7 +233,7 @@
                 <w:sz w:val="24"/>
                 <w:szCs w:val="24"/>
               </w:rPr>
-              <w:t xml:space="preserve">The player should have the option to choose a colorblind setting as well as save the current </w:t>
+              <w:t xml:space="preserve">The player </w:t>
             </w:r>
             <w:r>
               <w:rPr>
@@ -241,15 +241,16 @@
                 <w:sz w:val="24"/>
                 <w:szCs w:val="24"/>
               </w:rPr>
-              <w:t>game he</w:t>
+              <w:t xml:space="preserve">has the option to change their Name, change their pawn shape and player </w:t>
             </w:r>
             <w:r>
               <w:rPr>
                 <w:rFonts w:cstheme="minorHAnsi"/>
                 <w:sz w:val="24"/>
                 <w:szCs w:val="24"/>
+                <w:lang w:val="en-CA"/>
               </w:rPr>
-              <w:t>/her is playing</w:t>
+              <w:t>colour</w:t>
             </w:r>
           </w:p>
         </w:tc>
@@ -497,8 +498,55 @@
           <w:rFonts w:cstheme="minorHAnsi"/>
           <w:sz w:val="24"/>
           <w:szCs w:val="24"/>
-        </w:rPr>
-        <w:t>The change the Player wants to make is valid and possible</w:t>
+          <w:lang w:val="en-CA"/>
+        </w:rPr>
+        <w:t>The system identifies the players name change to be valid</w:t>
+      </w:r>
+    </w:p>
+    <w:p>
+      <w:pPr>
+        <w:pStyle w:val="ListParagraph"/>
+        <w:numPr>
+          <w:ilvl w:val="0"/>
+          <w:numId w:val="10"/>
+        </w:numPr>
+        <w:rPr>
+          <w:rFonts w:cstheme="minorHAnsi"/>
+          <w:sz w:val="24"/>
+          <w:szCs w:val="24"/>
+        </w:rPr>
+      </w:pPr>
+      <w:r>
+        <w:rPr>
+          <w:rFonts w:cstheme="minorHAnsi"/>
+          <w:sz w:val="24"/>
+          <w:szCs w:val="24"/>
+          <w:lang w:val="en-CA"/>
+        </w:rPr>
+        <w:t>The system identifies the players colour change to be valid</w:t>
+      </w:r>
+    </w:p>
+    <w:p>
+      <w:pPr>
+        <w:pStyle w:val="ListParagraph"/>
+        <w:numPr>
+          <w:ilvl w:val="0"/>
+          <w:numId w:val="10"/>
+        </w:numPr>
+        <w:rPr>
+          <w:rFonts w:cstheme="minorHAnsi"/>
+          <w:sz w:val="24"/>
+          <w:szCs w:val="24"/>
+        </w:rPr>
+      </w:pPr>
+      <w:r>
+        <w:rPr>
+          <w:rFonts w:cstheme="minorHAnsi"/>
+          <w:sz w:val="24"/>
+          <w:szCs w:val="24"/>
+          <w:lang w:val="en-CA"/>
+        </w:rPr>
+        <w:t>The system identifies the players pawn shape to be valid</w:t>
       </w:r>
     </w:p>
     <w:p>
@@ -546,8 +594,6 @@
         </w:numPr>
         <w:rPr>
           <w:rFonts w:cstheme="minorHAnsi"/>
-          <w:b/>
-          <w:bCs/>
           <w:sz w:val="24"/>
           <w:szCs w:val="24"/>
         </w:rPr>
@@ -602,8 +648,6 @@
         </w:numPr>
         <w:rPr>
           <w:rFonts w:cstheme="minorHAnsi"/>
-          <w:b/>
-          <w:bCs/>
           <w:sz w:val="24"/>
           <w:szCs w:val="24"/>
         </w:rPr>
@@ -634,19 +678,25 @@
         </w:numPr>
         <w:rPr>
           <w:rFonts w:cstheme="minorHAnsi"/>
-          <w:b/>
-          <w:bCs/>
-          <w:sz w:val="24"/>
-          <w:szCs w:val="24"/>
-        </w:rPr>
-      </w:pPr>
-      <w:r>
-        <w:rPr>
-          <w:rFonts w:cstheme="minorHAnsi"/>
-          <w:sz w:val="24"/>
-          <w:szCs w:val="24"/>
-        </w:rPr>
-        <w:t>The system displays the player settings in a list</w:t>
+          <w:sz w:val="24"/>
+          <w:szCs w:val="24"/>
+        </w:rPr>
+      </w:pPr>
+      <w:r>
+        <w:rPr>
+          <w:rFonts w:cstheme="minorHAnsi"/>
+          <w:sz w:val="24"/>
+          <w:szCs w:val="24"/>
+        </w:rPr>
+        <w:t xml:space="preserve">The system displays </w:t>
+      </w:r>
+      <w:r>
+        <w:rPr>
+          <w:rFonts w:cstheme="minorHAnsi"/>
+          <w:sz w:val="24"/>
+          <w:szCs w:val="24"/>
+        </w:rPr>
+        <w:t>a list/dialogue box of the different Player settings</w:t>
       </w:r>
     </w:p>
     <w:p>
@@ -658,19 +708,65 @@
         </w:numPr>
         <w:rPr>
           <w:rFonts w:cstheme="minorHAnsi"/>
-          <w:b/>
-          <w:bCs/>
-          <w:sz w:val="24"/>
-          <w:szCs w:val="24"/>
-        </w:rPr>
-      </w:pPr>
-      <w:r>
-        <w:rPr>
-          <w:rFonts w:cstheme="minorHAnsi"/>
-          <w:sz w:val="24"/>
-          <w:szCs w:val="24"/>
-        </w:rPr>
-        <w:t>The player has the option to make changes [Alt1: The change selected is not possible]</w:t>
+          <w:sz w:val="24"/>
+          <w:szCs w:val="24"/>
+        </w:rPr>
+      </w:pPr>
+      <w:r>
+        <w:rPr>
+          <w:rFonts w:cstheme="minorHAnsi"/>
+          <w:sz w:val="24"/>
+          <w:szCs w:val="24"/>
+        </w:rPr>
+        <w:t>The player</w:t>
+      </w:r>
+      <w:r>
+        <w:rPr>
+          <w:rFonts w:cstheme="minorHAnsi"/>
+          <w:sz w:val="24"/>
+          <w:szCs w:val="24"/>
+        </w:rPr>
+        <w:t xml:space="preserve"> selects to change their Player name</w:t>
+      </w:r>
+      <w:r>
+        <w:rPr>
+          <w:rFonts w:cstheme="minorHAnsi"/>
+          <w:sz w:val="24"/>
+          <w:szCs w:val="24"/>
+        </w:rPr>
+        <w:t xml:space="preserve"> [Alt1: The</w:t>
+      </w:r>
+      <w:r>
+        <w:rPr>
+          <w:rFonts w:cstheme="minorHAnsi"/>
+          <w:sz w:val="24"/>
+          <w:szCs w:val="24"/>
+        </w:rPr>
+        <w:t xml:space="preserve"> name</w:t>
+      </w:r>
+      <w:r>
+        <w:rPr>
+          <w:rFonts w:cstheme="minorHAnsi"/>
+          <w:sz w:val="24"/>
+          <w:szCs w:val="24"/>
+        </w:rPr>
+        <w:t xml:space="preserve"> selected is not </w:t>
+      </w:r>
+      <w:r>
+        <w:rPr>
+          <w:rFonts w:cstheme="minorHAnsi"/>
+          <w:sz w:val="24"/>
+          <w:szCs w:val="24"/>
+        </w:rPr>
+        <w:t>available</w:t>
+      </w:r>
+      <w:r>
+        <w:rPr>
+          <w:rFonts w:cstheme="minorHAnsi"/>
+          <w:sz w:val="24"/>
+          <w:szCs w:val="24"/>
+        </w:rPr>
+        <w:t>]</w:t>
       </w:r>
     </w:p>
     <w:p>
@@ -682,19 +778,33 @@
         </w:numPr>
         <w:rPr>
           <w:rFonts w:cstheme="minorHAnsi"/>
-          <w:b/>
-          <w:bCs/>
-          <w:sz w:val="24"/>
-          <w:szCs w:val="24"/>
-        </w:rPr>
-      </w:pPr>
-      <w:r>
-        <w:rPr>
-          <w:rFonts w:cstheme="minorHAnsi"/>
-          <w:sz w:val="24"/>
-          <w:szCs w:val="24"/>
-        </w:rPr>
-        <w:t>The system recognizes the changes the player has made and applies them to the current game</w:t>
+          <w:sz w:val="24"/>
+          <w:szCs w:val="24"/>
+        </w:rPr>
+      </w:pPr>
+      <w:r>
+        <w:rPr>
+          <w:rFonts w:cstheme="minorHAnsi"/>
+          <w:sz w:val="24"/>
+          <w:szCs w:val="24"/>
+        </w:rPr>
+        <w:t xml:space="preserve">The system recognizes </w:t>
+      </w:r>
+      <w:r>
+        <w:rPr>
+          <w:rFonts w:cstheme="minorHAnsi"/>
+          <w:sz w:val="24"/>
+          <w:szCs w:val="24"/>
+        </w:rPr>
+        <w:t>the new Player name</w:t>
+      </w:r>
+      <w:r>
+        <w:rPr>
+          <w:rFonts w:cstheme="minorHAnsi"/>
+          <w:sz w:val="24"/>
+          <w:szCs w:val="24"/>
+        </w:rPr>
+        <w:t xml:space="preserve"> and applies them to the current game</w:t>
       </w:r>
     </w:p>
     <w:p>
@@ -706,19 +816,17 @@
         </w:numPr>
         <w:rPr>
           <w:rFonts w:cstheme="minorHAnsi"/>
-          <w:b/>
-          <w:bCs/>
-          <w:sz w:val="24"/>
-          <w:szCs w:val="24"/>
-        </w:rPr>
-      </w:pPr>
-      <w:r>
-        <w:rPr>
-          <w:rFonts w:cstheme="minorHAnsi"/>
-          <w:sz w:val="24"/>
-          <w:szCs w:val="24"/>
-        </w:rPr>
-        <w:t>The player has the option to exit the Player Settings</w:t>
+          <w:sz w:val="24"/>
+          <w:szCs w:val="24"/>
+        </w:rPr>
+      </w:pPr>
+      <w:r>
+        <w:rPr>
+          <w:rFonts w:cstheme="minorHAnsi"/>
+          <w:sz w:val="24"/>
+          <w:szCs w:val="24"/>
+        </w:rPr>
+        <w:t>The Player chooses to change their pawn shape [Alt2: The pawn shape is not available]</w:t>
       </w:r>
     </w:p>
     <w:p>
@@ -730,20 +838,203 @@
         </w:numPr>
         <w:rPr>
           <w:rFonts w:cstheme="minorHAnsi"/>
+          <w:sz w:val="24"/>
+          <w:szCs w:val="24"/>
+        </w:rPr>
+      </w:pPr>
+      <w:r>
+        <w:rPr>
+          <w:rFonts w:cstheme="minorHAnsi"/>
+          <w:sz w:val="24"/>
+          <w:szCs w:val="24"/>
+        </w:rPr>
+        <w:t>The system recognizes the new pawn ship of the player and applies it to the current game</w:t>
+      </w:r>
+    </w:p>
+    <w:p>
+      <w:pPr>
+        <w:pStyle w:val="ListParagraph"/>
+        <w:numPr>
+          <w:ilvl w:val="0"/>
+          <w:numId w:val="2"/>
+        </w:numPr>
+        <w:rPr>
+          <w:rFonts w:cstheme="minorHAnsi"/>
+          <w:sz w:val="24"/>
+          <w:szCs w:val="24"/>
+        </w:rPr>
+      </w:pPr>
+      <w:r>
+        <w:rPr>
+          <w:rFonts w:cstheme="minorHAnsi"/>
+          <w:sz w:val="24"/>
+          <w:szCs w:val="24"/>
+        </w:rPr>
+        <w:t xml:space="preserve">The player chooses to change their Player </w:t>
+      </w:r>
+      <w:r>
+        <w:rPr>
+          <w:rFonts w:cstheme="minorHAnsi"/>
+          <w:sz w:val="24"/>
+          <w:szCs w:val="24"/>
+          <w:lang w:val="en-CA"/>
+        </w:rPr>
+        <w:t>colour</w:t>
+      </w:r>
+      <w:r>
+        <w:rPr>
+          <w:rFonts w:cstheme="minorHAnsi"/>
+          <w:sz w:val="24"/>
+          <w:szCs w:val="24"/>
+        </w:rPr>
+        <w:t xml:space="preserve"> [Alt3: The player </w:t>
+      </w:r>
+      <w:proofErr w:type="spellStart"/>
+      <w:r>
+        <w:rPr>
+          <w:rFonts w:cstheme="minorHAnsi"/>
+          <w:sz w:val="24"/>
+          <w:szCs w:val="24"/>
+        </w:rPr>
+        <w:t>colour</w:t>
+      </w:r>
+      <w:proofErr w:type="spellEnd"/>
+      <w:r>
+        <w:rPr>
+          <w:rFonts w:cstheme="minorHAnsi"/>
+          <w:sz w:val="24"/>
+          <w:szCs w:val="24"/>
+        </w:rPr>
+        <w:t xml:space="preserve"> is not available]</w:t>
+      </w:r>
+    </w:p>
+    <w:p>
+      <w:pPr>
+        <w:pStyle w:val="ListParagraph"/>
+        <w:numPr>
+          <w:ilvl w:val="0"/>
+          <w:numId w:val="2"/>
+        </w:numPr>
+        <w:rPr>
+          <w:rFonts w:cstheme="minorHAnsi"/>
+          <w:sz w:val="24"/>
+          <w:szCs w:val="24"/>
+        </w:rPr>
+      </w:pPr>
+      <w:r>
+        <w:rPr>
+          <w:rFonts w:cstheme="minorHAnsi"/>
+          <w:sz w:val="24"/>
+          <w:szCs w:val="24"/>
+        </w:rPr>
+        <w:lastRenderedPageBreak/>
+        <w:t xml:space="preserve">The system recognizes the new Player </w:t>
+      </w:r>
+      <w:proofErr w:type="spellStart"/>
+      <w:r>
+        <w:rPr>
+          <w:rFonts w:cstheme="minorHAnsi"/>
+          <w:sz w:val="24"/>
+          <w:szCs w:val="24"/>
+        </w:rPr>
+        <w:t>colour</w:t>
+      </w:r>
+      <w:proofErr w:type="spellEnd"/>
+      <w:r>
+        <w:rPr>
+          <w:rFonts w:cstheme="minorHAnsi"/>
+          <w:sz w:val="24"/>
+          <w:szCs w:val="24"/>
+        </w:rPr>
+        <w:t xml:space="preserve"> and applies it to the current game</w:t>
+      </w:r>
+    </w:p>
+    <w:p>
+      <w:pPr>
+        <w:pStyle w:val="ListParagraph"/>
+        <w:numPr>
+          <w:ilvl w:val="0"/>
+          <w:numId w:val="2"/>
+        </w:numPr>
+        <w:rPr>
+          <w:rFonts w:cstheme="minorHAnsi"/>
+          <w:sz w:val="24"/>
+          <w:szCs w:val="24"/>
+        </w:rPr>
+      </w:pPr>
+      <w:r>
+        <w:rPr>
+          <w:rFonts w:cstheme="minorHAnsi"/>
+          <w:sz w:val="24"/>
+          <w:szCs w:val="24"/>
+        </w:rPr>
+        <w:t xml:space="preserve">The player </w:t>
+      </w:r>
+      <w:r>
+        <w:rPr>
+          <w:rFonts w:cstheme="minorHAnsi"/>
+          <w:sz w:val="24"/>
+          <w:szCs w:val="24"/>
+        </w:rPr>
+        <w:t xml:space="preserve">chooses </w:t>
+      </w:r>
+      <w:r>
+        <w:rPr>
+          <w:rFonts w:cstheme="minorHAnsi"/>
+          <w:sz w:val="24"/>
+          <w:szCs w:val="24"/>
+        </w:rPr>
+        <w:t>to exit the Player Settings</w:t>
+      </w:r>
+    </w:p>
+    <w:p>
+      <w:pPr>
+        <w:pStyle w:val="ListParagraph"/>
+        <w:numPr>
+          <w:ilvl w:val="0"/>
+          <w:numId w:val="2"/>
+        </w:numPr>
+        <w:rPr>
+          <w:rFonts w:cstheme="minorHAnsi"/>
+          <w:sz w:val="24"/>
+          <w:szCs w:val="24"/>
+        </w:rPr>
+      </w:pPr>
+      <w:r>
+        <w:rPr>
+          <w:rFonts w:cstheme="minorHAnsi"/>
+          <w:sz w:val="24"/>
+          <w:szCs w:val="24"/>
+        </w:rPr>
+        <w:t>The system closes the Player Settings and return the Player to his previous location in the program</w:t>
+      </w:r>
+    </w:p>
+    <w:p>
+      <w:pPr>
+        <w:rPr>
+          <w:rFonts w:cstheme="minorHAnsi"/>
           <w:b/>
           <w:bCs/>
-          <w:sz w:val="24"/>
-          <w:szCs w:val="24"/>
-        </w:rPr>
-      </w:pPr>
-      <w:r>
-        <w:rPr>
-          <w:rFonts w:cstheme="minorHAnsi"/>
-          <w:sz w:val="24"/>
-          <w:szCs w:val="24"/>
-        </w:rPr>
-        <w:t>The system closes the Player Settings and return the Player to his previous location in the program</w:t>
-      </w:r>
+        </w:rPr>
+      </w:pPr>
+    </w:p>
+    <w:p>
+      <w:pPr>
+        <w:rPr>
+          <w:rFonts w:cstheme="minorHAnsi"/>
+          <w:b/>
+          <w:bCs/>
+        </w:rPr>
+      </w:pPr>
+    </w:p>
+    <w:p>
+      <w:pPr>
+        <w:rPr>
+          <w:rFonts w:cstheme="minorHAnsi"/>
+          <w:b/>
+          <w:bCs/>
+        </w:rPr>
+      </w:pPr>
     </w:p>
     <w:p>
       <w:pPr>
@@ -832,7 +1123,6 @@
           <w:sz w:val="24"/>
           <w:szCs w:val="24"/>
         </w:rPr>
-        <w:lastRenderedPageBreak/>
         <w:t xml:space="preserve">The flow resumes to Step </w:t>
       </w:r>
       <w:r>

</xml_diff>

<commit_message>
nima use case player setting
</commit_message>
<xml_diff>
--- a/Iteration 2/Player Settings Use Case.docx
+++ b/Iteration 2/Player Settings Use Case.docx
@@ -137,6 +137,7 @@
                 <w:rFonts w:cstheme="minorHAnsi"/>
                 <w:sz w:val="24"/>
                 <w:szCs w:val="24"/>
+                <w:lang w:val="en-CA"/>
               </w:rPr>
             </w:pPr>
             <w:r>
@@ -144,6 +145,7 @@
                 <w:rFonts w:cstheme="minorHAnsi"/>
                 <w:sz w:val="24"/>
                 <w:szCs w:val="24"/>
+                <w:lang w:val="en-CA"/>
               </w:rPr>
               <w:t>Stakeholder</w:t>
             </w:r>
@@ -159,6 +161,7 @@
                 <w:rFonts w:cstheme="minorHAnsi"/>
                 <w:sz w:val="24"/>
                 <w:szCs w:val="24"/>
+                <w:lang w:val="en-CA"/>
               </w:rPr>
             </w:pPr>
             <w:r>
@@ -166,6 +169,7 @@
                 <w:rFonts w:cstheme="minorHAnsi"/>
                 <w:sz w:val="24"/>
                 <w:szCs w:val="24"/>
+                <w:lang w:val="en-CA"/>
               </w:rPr>
               <w:t>Interests</w:t>
             </w:r>
@@ -186,6 +190,7 @@
                 <w:rFonts w:cstheme="minorHAnsi"/>
                 <w:sz w:val="24"/>
                 <w:szCs w:val="24"/>
+                <w:lang w:val="en-CA"/>
               </w:rPr>
             </w:pPr>
             <w:r>
@@ -193,6 +198,7 @@
                 <w:rFonts w:cstheme="minorHAnsi"/>
                 <w:sz w:val="24"/>
                 <w:szCs w:val="24"/>
+                <w:lang w:val="en-CA"/>
               </w:rPr>
               <w:t>Players</w:t>
             </w:r>
@@ -208,6 +214,7 @@
                 <w:rFonts w:cstheme="minorHAnsi"/>
                 <w:sz w:val="24"/>
                 <w:szCs w:val="24"/>
+                <w:lang w:val="en-CA"/>
               </w:rPr>
             </w:pPr>
             <w:r>
@@ -215,6 +222,7 @@
                 <w:rFonts w:cstheme="minorHAnsi"/>
                 <w:sz w:val="24"/>
                 <w:szCs w:val="24"/>
+                <w:lang w:val="en-CA"/>
               </w:rPr>
               <w:t>The player should be able to access the player settings in order to make appropriate changes within the settings</w:t>
             </w:r>
@@ -225,6 +233,7 @@
                 <w:rFonts w:cstheme="minorHAnsi"/>
                 <w:sz w:val="24"/>
                 <w:szCs w:val="24"/>
+                <w:lang w:val="en-CA"/>
               </w:rPr>
             </w:pPr>
             <w:r>
@@ -232,6 +241,7 @@
                 <w:rFonts w:cstheme="minorHAnsi"/>
                 <w:sz w:val="24"/>
                 <w:szCs w:val="24"/>
+                <w:lang w:val="en-CA"/>
               </w:rPr>
               <w:t xml:space="preserve">The player </w:t>
             </w:r>
@@ -240,17 +250,9 @@
                 <w:rFonts w:cstheme="minorHAnsi"/>
                 <w:sz w:val="24"/>
                 <w:szCs w:val="24"/>
-              </w:rPr>
-              <w:t xml:space="preserve">has the option to change their Name, change their pawn shape and player </w:t>
-            </w:r>
-            <w:r>
-              <w:rPr>
-                <w:rFonts w:cstheme="minorHAnsi"/>
-                <w:sz w:val="24"/>
-                <w:szCs w:val="24"/>
                 <w:lang w:val="en-CA"/>
               </w:rPr>
-              <w:t>colour</w:t>
+              <w:t>has the option to change their Name, change their pawn shape and player colour</w:t>
             </w:r>
           </w:p>
         </w:tc>
@@ -269,6 +271,7 @@
                 <w:rFonts w:cstheme="minorHAnsi"/>
                 <w:sz w:val="24"/>
                 <w:szCs w:val="24"/>
+                <w:lang w:val="en-CA"/>
               </w:rPr>
             </w:pPr>
             <w:r>
@@ -276,6 +279,7 @@
                 <w:rFonts w:cstheme="minorHAnsi"/>
                 <w:sz w:val="24"/>
                 <w:szCs w:val="24"/>
+                <w:lang w:val="en-CA"/>
               </w:rPr>
               <w:t>Developers</w:t>
             </w:r>
@@ -291,6 +295,7 @@
                 <w:rFonts w:cstheme="minorHAnsi"/>
                 <w:sz w:val="24"/>
                 <w:szCs w:val="24"/>
+                <w:lang w:val="en-CA"/>
               </w:rPr>
             </w:pPr>
             <w:r>
@@ -298,6 +303,7 @@
                 <w:rFonts w:cstheme="minorHAnsi"/>
                 <w:sz w:val="24"/>
                 <w:szCs w:val="24"/>
+                <w:lang w:val="en-CA"/>
               </w:rPr>
               <w:t>The developer wants the game to recognize all the changes a player makes in the settings</w:t>
             </w:r>
@@ -347,13 +353,15 @@
           <w:rFonts w:cstheme="minorHAnsi"/>
           <w:sz w:val="24"/>
           <w:szCs w:val="24"/>
-        </w:rPr>
-      </w:pPr>
-      <w:r>
-        <w:rPr>
-          <w:rFonts w:cstheme="minorHAnsi"/>
-          <w:sz w:val="24"/>
-          <w:szCs w:val="24"/>
+          <w:lang w:val="en-CA"/>
+        </w:rPr>
+      </w:pPr>
+      <w:r>
+        <w:rPr>
+          <w:rFonts w:cstheme="minorHAnsi"/>
+          <w:sz w:val="24"/>
+          <w:szCs w:val="24"/>
+          <w:lang w:val="en-CA"/>
         </w:rPr>
         <w:t>The game is initialized or loaded.</w:t>
       </w:r>
@@ -369,13 +377,15 @@
           <w:rFonts w:cstheme="minorHAnsi"/>
           <w:sz w:val="24"/>
           <w:szCs w:val="24"/>
-        </w:rPr>
-      </w:pPr>
-      <w:r>
-        <w:rPr>
-          <w:rFonts w:cstheme="minorHAnsi"/>
-          <w:sz w:val="24"/>
-          <w:szCs w:val="24"/>
+          <w:lang w:val="en-CA"/>
+        </w:rPr>
+      </w:pPr>
+      <w:r>
+        <w:rPr>
+          <w:rFonts w:cstheme="minorHAnsi"/>
+          <w:sz w:val="24"/>
+          <w:szCs w:val="24"/>
+          <w:lang w:val="en-CA"/>
         </w:rPr>
         <w:t>The type of player is set.</w:t>
       </w:r>
@@ -391,13 +401,15 @@
           <w:rFonts w:cstheme="minorHAnsi"/>
           <w:sz w:val="24"/>
           <w:szCs w:val="24"/>
-        </w:rPr>
-      </w:pPr>
-      <w:r>
-        <w:rPr>
-          <w:rFonts w:cstheme="minorHAnsi"/>
-          <w:sz w:val="24"/>
-          <w:szCs w:val="24"/>
+          <w:lang w:val="en-CA"/>
+        </w:rPr>
+      </w:pPr>
+      <w:r>
+        <w:rPr>
+          <w:rFonts w:cstheme="minorHAnsi"/>
+          <w:sz w:val="24"/>
+          <w:szCs w:val="24"/>
+          <w:lang w:val="en-CA"/>
         </w:rPr>
         <w:t>The difficulty for computer opponents is assigned/edited.</w:t>
       </w:r>
@@ -413,13 +425,15 @@
           <w:rFonts w:cstheme="minorHAnsi"/>
           <w:sz w:val="24"/>
           <w:szCs w:val="24"/>
-        </w:rPr>
-      </w:pPr>
-      <w:r>
-        <w:rPr>
-          <w:rFonts w:cstheme="minorHAnsi"/>
-          <w:sz w:val="24"/>
-          <w:szCs w:val="24"/>
+          <w:lang w:val="en-CA"/>
+        </w:rPr>
+      </w:pPr>
+      <w:r>
+        <w:rPr>
+          <w:rFonts w:cstheme="minorHAnsi"/>
+          <w:sz w:val="24"/>
+          <w:szCs w:val="24"/>
+          <w:lang w:val="en-CA"/>
         </w:rPr>
         <w:t>The turn order is generated.</w:t>
       </w:r>
@@ -435,6 +449,7 @@
           <w:rFonts w:cstheme="minorHAnsi"/>
           <w:sz w:val="24"/>
           <w:szCs w:val="24"/>
+          <w:lang w:val="en-CA"/>
         </w:rPr>
       </w:pPr>
       <w:proofErr w:type="spellStart"/>
@@ -443,6 +458,7 @@
           <w:rFonts w:cstheme="minorHAnsi"/>
           <w:sz w:val="24"/>
           <w:szCs w:val="24"/>
+          <w:lang w:val="en-CA"/>
         </w:rPr>
         <w:t>Malefiez</w:t>
       </w:r>
@@ -452,6 +468,7 @@
           <w:rFonts w:cstheme="minorHAnsi"/>
           <w:sz w:val="24"/>
           <w:szCs w:val="24"/>
+          <w:lang w:val="en-CA"/>
         </w:rPr>
         <w:t xml:space="preserve"> Board is displayed. </w:t>
       </w:r>
@@ -491,6 +508,7 @@
           <w:rFonts w:cstheme="minorHAnsi"/>
           <w:sz w:val="24"/>
           <w:szCs w:val="24"/>
+          <w:lang w:val="en-CA"/>
         </w:rPr>
       </w:pPr>
       <w:r>
@@ -514,6 +532,7 @@
           <w:rFonts w:cstheme="minorHAnsi"/>
           <w:sz w:val="24"/>
           <w:szCs w:val="24"/>
+          <w:lang w:val="en-CA"/>
         </w:rPr>
       </w:pPr>
       <w:r>
@@ -537,6 +556,7 @@
           <w:rFonts w:cstheme="minorHAnsi"/>
           <w:sz w:val="24"/>
           <w:szCs w:val="24"/>
+          <w:lang w:val="en-CA"/>
         </w:rPr>
       </w:pPr>
       <w:r>
@@ -557,6 +577,7 @@
           <w:rFonts w:cstheme="minorHAnsi"/>
           <w:sz w:val="24"/>
           <w:szCs w:val="24"/>
+          <w:lang w:val="en-CA"/>
         </w:rPr>
       </w:pPr>
     </w:p>
@@ -596,13 +617,15 @@
           <w:rFonts w:cstheme="minorHAnsi"/>
           <w:sz w:val="24"/>
           <w:szCs w:val="24"/>
-        </w:rPr>
-      </w:pPr>
-      <w:r>
-        <w:rPr>
-          <w:rFonts w:cstheme="minorHAnsi"/>
-          <w:sz w:val="24"/>
-          <w:szCs w:val="24"/>
+          <w:lang w:val="en-CA"/>
+        </w:rPr>
+      </w:pPr>
+      <w:r>
+        <w:rPr>
+          <w:rFonts w:cstheme="minorHAnsi"/>
+          <w:sz w:val="24"/>
+          <w:szCs w:val="24"/>
+          <w:lang w:val="en-CA"/>
         </w:rPr>
         <w:t xml:space="preserve">The system </w:t>
       </w:r>
@@ -611,6 +634,7 @@
           <w:rFonts w:cstheme="minorHAnsi"/>
           <w:sz w:val="24"/>
           <w:szCs w:val="24"/>
+          <w:lang w:val="en-CA"/>
         </w:rPr>
         <w:t>allows the</w:t>
       </w:r>
@@ -619,6 +643,7 @@
           <w:rFonts w:cstheme="minorHAnsi"/>
           <w:sz w:val="24"/>
           <w:szCs w:val="24"/>
+          <w:lang w:val="en-CA"/>
         </w:rPr>
         <w:t xml:space="preserve"> </w:t>
       </w:r>
@@ -627,6 +652,7 @@
           <w:rFonts w:cstheme="minorHAnsi"/>
           <w:sz w:val="24"/>
           <w:szCs w:val="24"/>
+          <w:lang w:val="en-CA"/>
         </w:rPr>
         <w:t>P</w:t>
       </w:r>
@@ -635,6 +661,7 @@
           <w:rFonts w:cstheme="minorHAnsi"/>
           <w:sz w:val="24"/>
           <w:szCs w:val="24"/>
+          <w:lang w:val="en-CA"/>
         </w:rPr>
         <w:t>layer to change their player settings</w:t>
       </w:r>
@@ -650,13 +677,15 @@
           <w:rFonts w:cstheme="minorHAnsi"/>
           <w:sz w:val="24"/>
           <w:szCs w:val="24"/>
-        </w:rPr>
-      </w:pPr>
-      <w:r>
-        <w:rPr>
-          <w:rFonts w:cstheme="minorHAnsi"/>
-          <w:sz w:val="24"/>
-          <w:szCs w:val="24"/>
+          <w:lang w:val="en-CA"/>
+        </w:rPr>
+      </w:pPr>
+      <w:r>
+        <w:rPr>
+          <w:rFonts w:cstheme="minorHAnsi"/>
+          <w:sz w:val="24"/>
+          <w:szCs w:val="24"/>
+          <w:lang w:val="en-CA"/>
         </w:rPr>
         <w:t xml:space="preserve">The player </w:t>
       </w:r>
@@ -665,6 +694,7 @@
           <w:rFonts w:cstheme="minorHAnsi"/>
           <w:sz w:val="24"/>
           <w:szCs w:val="24"/>
+          <w:lang w:val="en-CA"/>
         </w:rPr>
         <w:t xml:space="preserve">selects the Player settings option available </w:t>
       </w:r>
@@ -680,13 +710,15 @@
           <w:rFonts w:cstheme="minorHAnsi"/>
           <w:sz w:val="24"/>
           <w:szCs w:val="24"/>
-        </w:rPr>
-      </w:pPr>
-      <w:r>
-        <w:rPr>
-          <w:rFonts w:cstheme="minorHAnsi"/>
-          <w:sz w:val="24"/>
-          <w:szCs w:val="24"/>
+          <w:lang w:val="en-CA"/>
+        </w:rPr>
+      </w:pPr>
+      <w:r>
+        <w:rPr>
+          <w:rFonts w:cstheme="minorHAnsi"/>
+          <w:sz w:val="24"/>
+          <w:szCs w:val="24"/>
+          <w:lang w:val="en-CA"/>
         </w:rPr>
         <w:t xml:space="preserve">The system displays </w:t>
       </w:r>
@@ -695,6 +727,7 @@
           <w:rFonts w:cstheme="minorHAnsi"/>
           <w:sz w:val="24"/>
           <w:szCs w:val="24"/>
+          <w:lang w:val="en-CA"/>
         </w:rPr>
         <w:t>a list/dialogue box of the different Player settings</w:t>
       </w:r>
@@ -710,13 +743,15 @@
           <w:rFonts w:cstheme="minorHAnsi"/>
           <w:sz w:val="24"/>
           <w:szCs w:val="24"/>
-        </w:rPr>
-      </w:pPr>
-      <w:r>
-        <w:rPr>
-          <w:rFonts w:cstheme="minorHAnsi"/>
-          <w:sz w:val="24"/>
-          <w:szCs w:val="24"/>
+          <w:lang w:val="en-CA"/>
+        </w:rPr>
+      </w:pPr>
+      <w:r>
+        <w:rPr>
+          <w:rFonts w:cstheme="minorHAnsi"/>
+          <w:sz w:val="24"/>
+          <w:szCs w:val="24"/>
+          <w:lang w:val="en-CA"/>
         </w:rPr>
         <w:t>The player</w:t>
       </w:r>
@@ -725,6 +760,7 @@
           <w:rFonts w:cstheme="minorHAnsi"/>
           <w:sz w:val="24"/>
           <w:szCs w:val="24"/>
+          <w:lang w:val="en-CA"/>
         </w:rPr>
         <w:t xml:space="preserve"> selects to change their Player name</w:t>
       </w:r>
@@ -733,6 +769,7 @@
           <w:rFonts w:cstheme="minorHAnsi"/>
           <w:sz w:val="24"/>
           <w:szCs w:val="24"/>
+          <w:lang w:val="en-CA"/>
         </w:rPr>
         <w:t xml:space="preserve"> [Alt1: The</w:t>
       </w:r>
@@ -741,6 +778,7 @@
           <w:rFonts w:cstheme="minorHAnsi"/>
           <w:sz w:val="24"/>
           <w:szCs w:val="24"/>
+          <w:lang w:val="en-CA"/>
         </w:rPr>
         <w:t xml:space="preserve"> name</w:t>
       </w:r>
@@ -749,6 +787,7 @@
           <w:rFonts w:cstheme="minorHAnsi"/>
           <w:sz w:val="24"/>
           <w:szCs w:val="24"/>
+          <w:lang w:val="en-CA"/>
         </w:rPr>
         <w:t xml:space="preserve"> selected is not </w:t>
       </w:r>
@@ -757,6 +796,7 @@
           <w:rFonts w:cstheme="minorHAnsi"/>
           <w:sz w:val="24"/>
           <w:szCs w:val="24"/>
+          <w:lang w:val="en-CA"/>
         </w:rPr>
         <w:t>available</w:t>
       </w:r>
@@ -765,6 +805,7 @@
           <w:rFonts w:cstheme="minorHAnsi"/>
           <w:sz w:val="24"/>
           <w:szCs w:val="24"/>
+          <w:lang w:val="en-CA"/>
         </w:rPr>
         <w:t>]</w:t>
       </w:r>
@@ -780,13 +821,15 @@
           <w:rFonts w:cstheme="minorHAnsi"/>
           <w:sz w:val="24"/>
           <w:szCs w:val="24"/>
-        </w:rPr>
-      </w:pPr>
-      <w:r>
-        <w:rPr>
-          <w:rFonts w:cstheme="minorHAnsi"/>
-          <w:sz w:val="24"/>
-          <w:szCs w:val="24"/>
+          <w:lang w:val="en-CA"/>
+        </w:rPr>
+      </w:pPr>
+      <w:r>
+        <w:rPr>
+          <w:rFonts w:cstheme="minorHAnsi"/>
+          <w:sz w:val="24"/>
+          <w:szCs w:val="24"/>
+          <w:lang w:val="en-CA"/>
         </w:rPr>
         <w:t xml:space="preserve">The system recognizes </w:t>
       </w:r>
@@ -795,6 +838,7 @@
           <w:rFonts w:cstheme="minorHAnsi"/>
           <w:sz w:val="24"/>
           <w:szCs w:val="24"/>
+          <w:lang w:val="en-CA"/>
         </w:rPr>
         <w:t>the new Player name</w:t>
       </w:r>
@@ -803,6 +847,7 @@
           <w:rFonts w:cstheme="minorHAnsi"/>
           <w:sz w:val="24"/>
           <w:szCs w:val="24"/>
+          <w:lang w:val="en-CA"/>
         </w:rPr>
         <w:t xml:space="preserve"> and applies them to the current game</w:t>
       </w:r>
@@ -818,13 +863,15 @@
           <w:rFonts w:cstheme="minorHAnsi"/>
           <w:sz w:val="24"/>
           <w:szCs w:val="24"/>
-        </w:rPr>
-      </w:pPr>
-      <w:r>
-        <w:rPr>
-          <w:rFonts w:cstheme="minorHAnsi"/>
-          <w:sz w:val="24"/>
-          <w:szCs w:val="24"/>
+          <w:lang w:val="en-CA"/>
+        </w:rPr>
+      </w:pPr>
+      <w:r>
+        <w:rPr>
+          <w:rFonts w:cstheme="minorHAnsi"/>
+          <w:sz w:val="24"/>
+          <w:szCs w:val="24"/>
+          <w:lang w:val="en-CA"/>
         </w:rPr>
         <w:t>The Player chooses to change their pawn shape [Alt2: The pawn shape is not available]</w:t>
       </w:r>
@@ -840,15 +887,53 @@
           <w:rFonts w:cstheme="minorHAnsi"/>
           <w:sz w:val="24"/>
           <w:szCs w:val="24"/>
-        </w:rPr>
-      </w:pPr>
-      <w:r>
-        <w:rPr>
-          <w:rFonts w:cstheme="minorHAnsi"/>
-          <w:sz w:val="24"/>
-          <w:szCs w:val="24"/>
-        </w:rPr>
-        <w:t>The system recognizes the new pawn ship of the player and applies it to the current game</w:t>
+          <w:lang w:val="en-CA"/>
+        </w:rPr>
+      </w:pPr>
+      <w:r>
+        <w:rPr>
+          <w:rFonts w:cstheme="minorHAnsi"/>
+          <w:sz w:val="24"/>
+          <w:szCs w:val="24"/>
+          <w:lang w:val="en-CA"/>
+        </w:rPr>
+        <w:t>The system recognizes the new pawn sh</w:t>
+      </w:r>
+      <w:r>
+        <w:rPr>
+          <w:rFonts w:cstheme="minorHAnsi"/>
+          <w:sz w:val="24"/>
+          <w:szCs w:val="24"/>
+          <w:lang w:val="en-CA"/>
+        </w:rPr>
+        <w:t>a</w:t>
+      </w:r>
+      <w:r>
+        <w:rPr>
+          <w:rFonts w:cstheme="minorHAnsi"/>
+          <w:sz w:val="24"/>
+          <w:szCs w:val="24"/>
+          <w:lang w:val="en-CA"/>
+        </w:rPr>
+        <w:t>p</w:t>
+      </w:r>
+      <w:r>
+        <w:rPr>
+          <w:rFonts w:cstheme="minorHAnsi"/>
+          <w:sz w:val="24"/>
+          <w:szCs w:val="24"/>
+          <w:lang w:val="en-CA"/>
+        </w:rPr>
+        <w:t>e</w:t>
+      </w:r>
+      <w:r>
+        <w:rPr>
+          <w:rFonts w:cstheme="minorHAnsi"/>
+          <w:sz w:val="24"/>
+          <w:szCs w:val="24"/>
+          <w:lang w:val="en-CA"/>
+        </w:rPr>
+        <w:t xml:space="preserve"> of the player and applies it to the current game</w:t>
       </w:r>
     </w:p>
     <w:p>
@@ -862,50 +947,35 @@
           <w:rFonts w:cstheme="minorHAnsi"/>
           <w:sz w:val="24"/>
           <w:szCs w:val="24"/>
-        </w:rPr>
-      </w:pPr>
-      <w:r>
-        <w:rPr>
-          <w:rFonts w:cstheme="minorHAnsi"/>
-          <w:sz w:val="24"/>
-          <w:szCs w:val="24"/>
-        </w:rPr>
-        <w:t xml:space="preserve">The player chooses to change their Player </w:t>
-      </w:r>
-      <w:r>
-        <w:rPr>
-          <w:rFonts w:cstheme="minorHAnsi"/>
-          <w:sz w:val="24"/>
-          <w:szCs w:val="24"/>
-          <w:lang w:val="en-CA"/>
-        </w:rPr>
-        <w:t>colour</w:t>
-      </w:r>
-      <w:r>
-        <w:rPr>
-          <w:rFonts w:cstheme="minorHAnsi"/>
-          <w:sz w:val="24"/>
-          <w:szCs w:val="24"/>
-        </w:rPr>
-        <w:t xml:space="preserve"> [Alt3: The player </w:t>
-      </w:r>
-      <w:proofErr w:type="spellStart"/>
-      <w:r>
-        <w:rPr>
-          <w:rFonts w:cstheme="minorHAnsi"/>
-          <w:sz w:val="24"/>
-          <w:szCs w:val="24"/>
-        </w:rPr>
-        <w:t>colour</w:t>
-      </w:r>
-      <w:proofErr w:type="spellEnd"/>
-      <w:r>
-        <w:rPr>
-          <w:rFonts w:cstheme="minorHAnsi"/>
-          <w:sz w:val="24"/>
-          <w:szCs w:val="24"/>
-        </w:rPr>
-        <w:t xml:space="preserve"> is not available]</w:t>
+          <w:lang w:val="en-CA"/>
+        </w:rPr>
+      </w:pPr>
+      <w:r>
+        <w:rPr>
+          <w:rFonts w:cstheme="minorHAnsi"/>
+          <w:sz w:val="24"/>
+          <w:szCs w:val="24"/>
+          <w:lang w:val="en-CA"/>
+        </w:rPr>
+        <w:t xml:space="preserve">The player chooses to change their </w:t>
+      </w:r>
+      <w:r>
+        <w:rPr>
+          <w:rFonts w:cstheme="minorHAnsi"/>
+          <w:sz w:val="24"/>
+          <w:szCs w:val="24"/>
+          <w:lang w:val="en-CA"/>
+        </w:rPr>
+        <w:t xml:space="preserve">pawn </w:t>
+      </w:r>
+      <w:r>
+        <w:rPr>
+          <w:rFonts w:cstheme="minorHAnsi"/>
+          <w:sz w:val="24"/>
+          <w:szCs w:val="24"/>
+          <w:lang w:val="en-CA"/>
+        </w:rPr>
+        <w:t>colour [Alt3: The player colour is not available]</w:t>
       </w:r>
     </w:p>
     <w:p>
@@ -919,34 +989,35 @@
           <w:rFonts w:cstheme="minorHAnsi"/>
           <w:sz w:val="24"/>
           <w:szCs w:val="24"/>
-        </w:rPr>
-      </w:pPr>
-      <w:r>
-        <w:rPr>
-          <w:rFonts w:cstheme="minorHAnsi"/>
-          <w:sz w:val="24"/>
-          <w:szCs w:val="24"/>
-        </w:rPr>
-        <w:lastRenderedPageBreak/>
-        <w:t xml:space="preserve">The system recognizes the new Player </w:t>
-      </w:r>
-      <w:proofErr w:type="spellStart"/>
-      <w:r>
-        <w:rPr>
-          <w:rFonts w:cstheme="minorHAnsi"/>
-          <w:sz w:val="24"/>
-          <w:szCs w:val="24"/>
-        </w:rPr>
-        <w:t>colour</w:t>
-      </w:r>
-      <w:proofErr w:type="spellEnd"/>
-      <w:r>
-        <w:rPr>
-          <w:rFonts w:cstheme="minorHAnsi"/>
-          <w:sz w:val="24"/>
-          <w:szCs w:val="24"/>
-        </w:rPr>
-        <w:t xml:space="preserve"> and applies it to the current game</w:t>
+          <w:lang w:val="en-CA"/>
+        </w:rPr>
+      </w:pPr>
+      <w:r>
+        <w:rPr>
+          <w:rFonts w:cstheme="minorHAnsi"/>
+          <w:sz w:val="24"/>
+          <w:szCs w:val="24"/>
+          <w:lang w:val="en-CA"/>
+        </w:rPr>
+        <w:t xml:space="preserve">The system recognizes the new </w:t>
+      </w:r>
+      <w:r>
+        <w:rPr>
+          <w:rFonts w:cstheme="minorHAnsi"/>
+          <w:sz w:val="24"/>
+          <w:szCs w:val="24"/>
+          <w:lang w:val="en-CA"/>
+        </w:rPr>
+        <w:t>pawn</w:t>
+      </w:r>
+      <w:r>
+        <w:rPr>
+          <w:rFonts w:cstheme="minorHAnsi"/>
+          <w:sz w:val="24"/>
+          <w:szCs w:val="24"/>
+          <w:lang w:val="en-CA"/>
+        </w:rPr>
+        <w:t xml:space="preserve"> colour and applies it to the current game</w:t>
       </w:r>
     </w:p>
     <w:p>
@@ -960,14 +1031,17 @@
           <w:rFonts w:cstheme="minorHAnsi"/>
           <w:sz w:val="24"/>
           <w:szCs w:val="24"/>
-        </w:rPr>
-      </w:pPr>
-      <w:r>
-        <w:rPr>
-          <w:rFonts w:cstheme="minorHAnsi"/>
-          <w:sz w:val="24"/>
-          <w:szCs w:val="24"/>
-        </w:rPr>
+          <w:lang w:val="en-CA"/>
+        </w:rPr>
+      </w:pPr>
+      <w:r>
+        <w:rPr>
+          <w:rFonts w:cstheme="minorHAnsi"/>
+          <w:sz w:val="24"/>
+          <w:szCs w:val="24"/>
+          <w:lang w:val="en-CA"/>
+        </w:rPr>
+        <w:lastRenderedPageBreak/>
         <w:t xml:space="preserve">The player </w:t>
       </w:r>
       <w:r>
@@ -975,6 +1049,7 @@
           <w:rFonts w:cstheme="minorHAnsi"/>
           <w:sz w:val="24"/>
           <w:szCs w:val="24"/>
+          <w:lang w:val="en-CA"/>
         </w:rPr>
         <w:t xml:space="preserve">chooses </w:t>
       </w:r>
@@ -983,6 +1058,7 @@
           <w:rFonts w:cstheme="minorHAnsi"/>
           <w:sz w:val="24"/>
           <w:szCs w:val="24"/>
+          <w:lang w:val="en-CA"/>
         </w:rPr>
         <w:t>to exit the Player Settings</w:t>
       </w:r>
@@ -998,13 +1074,15 @@
           <w:rFonts w:cstheme="minorHAnsi"/>
           <w:sz w:val="24"/>
           <w:szCs w:val="24"/>
-        </w:rPr>
-      </w:pPr>
-      <w:r>
-        <w:rPr>
-          <w:rFonts w:cstheme="minorHAnsi"/>
-          <w:sz w:val="24"/>
-          <w:szCs w:val="24"/>
+          <w:lang w:val="en-CA"/>
+        </w:rPr>
+      </w:pPr>
+      <w:r>
+        <w:rPr>
+          <w:rFonts w:cstheme="minorHAnsi"/>
+          <w:sz w:val="24"/>
+          <w:szCs w:val="24"/>
+          <w:lang w:val="en-CA"/>
         </w:rPr>
         <w:t>The system closes the Player Settings and return the Player to his previous location in the program</w:t>
       </w:r>
@@ -1071,7 +1149,7 @@
         <w:rPr>
           <w:rFonts w:cstheme="minorHAnsi"/>
         </w:rPr>
-        <w:t>Change is not possible</w:t>
+        <w:t>Player name is not possible because it is already in use or it is an inappropriate name</w:t>
       </w:r>
     </w:p>
     <w:p>
@@ -1085,13 +1163,15 @@
           <w:rFonts w:cstheme="minorHAnsi"/>
           <w:sz w:val="24"/>
           <w:szCs w:val="24"/>
-        </w:rPr>
-      </w:pPr>
-      <w:r>
-        <w:rPr>
-          <w:rFonts w:cstheme="minorHAnsi"/>
-          <w:sz w:val="24"/>
-          <w:szCs w:val="24"/>
+          <w:lang w:val="en-CA"/>
+        </w:rPr>
+      </w:pPr>
+      <w:r>
+        <w:rPr>
+          <w:rFonts w:cstheme="minorHAnsi"/>
+          <w:sz w:val="24"/>
+          <w:szCs w:val="24"/>
+          <w:lang w:val="en-CA"/>
         </w:rPr>
         <w:t xml:space="preserve">The system </w:t>
       </w:r>
@@ -1100,8 +1180,18 @@
           <w:rFonts w:cstheme="minorHAnsi"/>
           <w:sz w:val="24"/>
           <w:szCs w:val="24"/>
-        </w:rPr>
-        <w:t>displays that this change can’t be currently be made and the reason why</w:t>
+          <w:lang w:val="en-CA"/>
+        </w:rPr>
+        <w:t xml:space="preserve">displays that this change </w:t>
+      </w:r>
+      <w:r>
+        <w:rPr>
+          <w:rFonts w:cstheme="minorHAnsi"/>
+          <w:sz w:val="24"/>
+          <w:szCs w:val="24"/>
+          <w:lang w:val="en-CA"/>
+        </w:rPr>
+        <w:t>is not valid</w:t>
       </w:r>
     </w:p>
     <w:p>
@@ -1115,13 +1205,39 @@
           <w:rFonts w:cstheme="minorHAnsi"/>
           <w:sz w:val="24"/>
           <w:szCs w:val="24"/>
-        </w:rPr>
-      </w:pPr>
-      <w:r>
-        <w:rPr>
-          <w:rFonts w:cstheme="minorHAnsi"/>
-          <w:sz w:val="24"/>
-          <w:szCs w:val="24"/>
+          <w:lang w:val="en-CA"/>
+        </w:rPr>
+      </w:pPr>
+      <w:r>
+        <w:rPr>
+          <w:rFonts w:cstheme="minorHAnsi"/>
+          <w:sz w:val="24"/>
+          <w:szCs w:val="24"/>
+          <w:lang w:val="en-CA"/>
+        </w:rPr>
+        <w:t>The system prompts the player to input another name</w:t>
+      </w:r>
+    </w:p>
+    <w:p>
+      <w:pPr>
+        <w:pStyle w:val="ListParagraph"/>
+        <w:numPr>
+          <w:ilvl w:val="0"/>
+          <w:numId w:val="3"/>
+        </w:numPr>
+        <w:rPr>
+          <w:rFonts w:cstheme="minorHAnsi"/>
+          <w:sz w:val="24"/>
+          <w:szCs w:val="24"/>
+          <w:lang w:val="en-CA"/>
+        </w:rPr>
+      </w:pPr>
+      <w:r>
+        <w:rPr>
+          <w:rFonts w:cstheme="minorHAnsi"/>
+          <w:sz w:val="24"/>
+          <w:szCs w:val="24"/>
+          <w:lang w:val="en-CA"/>
         </w:rPr>
         <w:t xml:space="preserve">The flow resumes to Step </w:t>
       </w:r>
@@ -1130,8 +1246,162 @@
           <w:rFonts w:cstheme="minorHAnsi"/>
           <w:sz w:val="24"/>
           <w:szCs w:val="24"/>
-        </w:rPr>
-        <w:t>6</w:t>
+          <w:lang w:val="en-CA"/>
+        </w:rPr>
+        <w:t>4</w:t>
+      </w:r>
+    </w:p>
+    <w:p>
+      <w:pPr>
+        <w:rPr>
+          <w:rFonts w:cstheme="minorHAnsi"/>
+        </w:rPr>
+      </w:pPr>
+      <w:r>
+        <w:rPr>
+          <w:rFonts w:cstheme="minorHAnsi"/>
+        </w:rPr>
+        <w:t>Alt2: Pawn shape is not available because another player is already using the shape</w:t>
+      </w:r>
+    </w:p>
+    <w:p>
+      <w:pPr>
+        <w:pStyle w:val="ListParagraph"/>
+        <w:numPr>
+          <w:ilvl w:val="0"/>
+          <w:numId w:val="11"/>
+        </w:numPr>
+        <w:rPr>
+          <w:rFonts w:cstheme="minorHAnsi"/>
+          <w:lang w:val="en-CA"/>
+        </w:rPr>
+      </w:pPr>
+      <w:r>
+        <w:rPr>
+          <w:rFonts w:cstheme="minorHAnsi"/>
+          <w:lang w:val="en-CA"/>
+        </w:rPr>
+        <w:t>The system displays that this change is not valid</w:t>
+      </w:r>
+    </w:p>
+    <w:p>
+      <w:pPr>
+        <w:pStyle w:val="ListParagraph"/>
+        <w:numPr>
+          <w:ilvl w:val="0"/>
+          <w:numId w:val="11"/>
+        </w:numPr>
+        <w:rPr>
+          <w:rFonts w:cstheme="minorHAnsi"/>
+          <w:lang w:val="en-CA"/>
+        </w:rPr>
+      </w:pPr>
+      <w:r>
+        <w:rPr>
+          <w:rFonts w:cstheme="minorHAnsi"/>
+          <w:lang w:val="en-CA"/>
+        </w:rPr>
+        <w:t>The system prompts the player to choose a new shape</w:t>
+      </w:r>
+    </w:p>
+    <w:p>
+      <w:pPr>
+        <w:pStyle w:val="ListParagraph"/>
+        <w:numPr>
+          <w:ilvl w:val="0"/>
+          <w:numId w:val="11"/>
+        </w:numPr>
+        <w:rPr>
+          <w:rFonts w:cstheme="minorHAnsi"/>
+          <w:lang w:val="en-CA"/>
+        </w:rPr>
+      </w:pPr>
+      <w:r>
+        <w:rPr>
+          <w:rFonts w:cstheme="minorHAnsi"/>
+          <w:lang w:val="en-CA"/>
+        </w:rPr>
+        <w:t>The flow resumes at step 6</w:t>
+      </w:r>
+    </w:p>
+    <w:p>
+      <w:pPr>
+        <w:rPr>
+          <w:rFonts w:cstheme="minorHAnsi"/>
+        </w:rPr>
+      </w:pPr>
+    </w:p>
+    <w:p>
+      <w:pPr>
+        <w:rPr>
+          <w:rFonts w:cstheme="minorHAnsi"/>
+        </w:rPr>
+      </w:pPr>
+      <w:r>
+        <w:rPr>
+          <w:rFonts w:cstheme="minorHAnsi"/>
+        </w:rPr>
+        <w:t>Alt3: Player pawn colour is not available because another player is using that colour</w:t>
+      </w:r>
+    </w:p>
+    <w:p>
+      <w:pPr>
+        <w:pStyle w:val="ListParagraph"/>
+        <w:numPr>
+          <w:ilvl w:val="0"/>
+          <w:numId w:val="12"/>
+        </w:numPr>
+        <w:rPr>
+          <w:rFonts w:cstheme="minorHAnsi"/>
+          <w:lang w:val="en-CA"/>
+        </w:rPr>
+      </w:pPr>
+      <w:r>
+        <w:rPr>
+          <w:rFonts w:cstheme="minorHAnsi"/>
+          <w:lang w:val="en-CA"/>
+        </w:rPr>
+        <w:t>The system displays that this change is not valid</w:t>
+      </w:r>
+    </w:p>
+    <w:p>
+      <w:pPr>
+        <w:pStyle w:val="ListParagraph"/>
+        <w:numPr>
+          <w:ilvl w:val="0"/>
+          <w:numId w:val="12"/>
+        </w:numPr>
+        <w:rPr>
+          <w:rFonts w:cstheme="minorHAnsi"/>
+          <w:lang w:val="en-CA"/>
+        </w:rPr>
+      </w:pPr>
+      <w:r>
+        <w:rPr>
+          <w:rFonts w:cstheme="minorHAnsi"/>
+          <w:lang w:val="en-CA"/>
+        </w:rPr>
+        <w:t>The system prompts the player to choose a new colour</w:t>
+      </w:r>
+    </w:p>
+    <w:p>
+      <w:pPr>
+        <w:pStyle w:val="ListParagraph"/>
+        <w:numPr>
+          <w:ilvl w:val="0"/>
+          <w:numId w:val="12"/>
+        </w:numPr>
+        <w:rPr>
+          <w:rFonts w:cstheme="minorHAnsi"/>
+          <w:lang w:val="en-CA"/>
+        </w:rPr>
+      </w:pPr>
+      <w:r>
+        <w:rPr>
+          <w:rFonts w:cstheme="minorHAnsi"/>
+          <w:lang w:val="en-CA"/>
+        </w:rPr>
+        <w:t>The flow resumes at step 8</w:t>
       </w:r>
     </w:p>
     <w:p>
@@ -1180,6 +1450,7 @@
           <w:rFonts w:eastAsia="Times New Roman" w:cstheme="minorHAnsi"/>
           <w:sz w:val="24"/>
           <w:szCs w:val="24"/>
+          <w:lang w:val="en-CA"/>
         </w:rPr>
       </w:pPr>
       <w:r>
@@ -1187,6 +1458,7 @@
           <w:rFonts w:eastAsia="Times New Roman" w:cstheme="minorHAnsi"/>
           <w:sz w:val="24"/>
           <w:szCs w:val="24"/>
+          <w:lang w:val="en-CA"/>
         </w:rPr>
         <w:t xml:space="preserve">If at any time the </w:t>
       </w:r>
@@ -1195,6 +1467,7 @@
           <w:rFonts w:eastAsia="Times New Roman" w:cstheme="minorHAnsi"/>
           <w:sz w:val="24"/>
           <w:szCs w:val="24"/>
+          <w:lang w:val="en-CA"/>
         </w:rPr>
         <w:t>player is unable to make a</w:t>
       </w:r>
@@ -1203,6 +1476,7 @@
           <w:rFonts w:eastAsia="Times New Roman" w:cstheme="minorHAnsi"/>
           <w:sz w:val="24"/>
           <w:szCs w:val="24"/>
+          <w:lang w:val="en-CA"/>
         </w:rPr>
         <w:t xml:space="preserve"> certain change the system will inform them that the change is not possible and return to the settings menu</w:t>
       </w:r>
@@ -1242,6 +1516,7 @@
           <w:rFonts w:eastAsia="Times New Roman" w:cstheme="minorHAnsi"/>
           <w:sz w:val="24"/>
           <w:szCs w:val="24"/>
+          <w:lang w:val="en-CA"/>
         </w:rPr>
       </w:pPr>
       <w:r>
@@ -1249,6 +1524,7 @@
           <w:rFonts w:eastAsia="Times New Roman" w:cstheme="minorHAnsi"/>
           <w:sz w:val="24"/>
           <w:szCs w:val="24"/>
+          <w:lang w:val="en-CA"/>
         </w:rPr>
         <w:t>Failure in changing any of the</w:t>
       </w:r>
@@ -1257,6 +1533,7 @@
           <w:rFonts w:eastAsia="Times New Roman" w:cstheme="minorHAnsi"/>
           <w:sz w:val="24"/>
           <w:szCs w:val="24"/>
+          <w:lang w:val="en-CA"/>
         </w:rPr>
         <w:t xml:space="preserve"> Player settings</w:t>
       </w:r>
@@ -1265,6 +1542,7 @@
           <w:rFonts w:eastAsia="Times New Roman" w:cstheme="minorHAnsi"/>
           <w:sz w:val="24"/>
           <w:szCs w:val="24"/>
+          <w:lang w:val="en-CA"/>
         </w:rPr>
         <w:t xml:space="preserve"> will be displayed with the developer’s email address in order to report the issue.</w:t>
       </w:r>
@@ -1461,6 +1739,178 @@
     </w:lvl>
   </w:abstractNum>
   <w:abstractNum w:abstractNumId="2" w15:restartNumberingAfterBreak="0">
+    <w:nsid w:val="2A4669BC"/>
+    <w:multiLevelType w:val="hybridMultilevel"/>
+    <w:tmpl w:val="5CEC4316"/>
+    <w:lvl w:ilvl="0" w:tplc="0409000F">
+      <w:start w:val="1"/>
+      <w:numFmt w:val="decimal"/>
+      <w:lvlText w:val="%1."/>
+      <w:lvlJc w:val="left"/>
+      <w:pPr>
+        <w:ind w:left="720" w:hanging="360"/>
+      </w:pPr>
+    </w:lvl>
+    <w:lvl w:ilvl="1" w:tplc="04090019" w:tentative="1">
+      <w:start w:val="1"/>
+      <w:numFmt w:val="lowerLetter"/>
+      <w:lvlText w:val="%2."/>
+      <w:lvlJc w:val="left"/>
+      <w:pPr>
+        <w:ind w:left="1440" w:hanging="360"/>
+      </w:pPr>
+    </w:lvl>
+    <w:lvl w:ilvl="2" w:tplc="0409001B" w:tentative="1">
+      <w:start w:val="1"/>
+      <w:numFmt w:val="lowerRoman"/>
+      <w:lvlText w:val="%3."/>
+      <w:lvlJc w:val="right"/>
+      <w:pPr>
+        <w:ind w:left="2160" w:hanging="180"/>
+      </w:pPr>
+    </w:lvl>
+    <w:lvl w:ilvl="3" w:tplc="0409000F" w:tentative="1">
+      <w:start w:val="1"/>
+      <w:numFmt w:val="decimal"/>
+      <w:lvlText w:val="%4."/>
+      <w:lvlJc w:val="left"/>
+      <w:pPr>
+        <w:ind w:left="2880" w:hanging="360"/>
+      </w:pPr>
+    </w:lvl>
+    <w:lvl w:ilvl="4" w:tplc="04090019" w:tentative="1">
+      <w:start w:val="1"/>
+      <w:numFmt w:val="lowerLetter"/>
+      <w:lvlText w:val="%5."/>
+      <w:lvlJc w:val="left"/>
+      <w:pPr>
+        <w:ind w:left="3600" w:hanging="360"/>
+      </w:pPr>
+    </w:lvl>
+    <w:lvl w:ilvl="5" w:tplc="0409001B" w:tentative="1">
+      <w:start w:val="1"/>
+      <w:numFmt w:val="lowerRoman"/>
+      <w:lvlText w:val="%6."/>
+      <w:lvlJc w:val="right"/>
+      <w:pPr>
+        <w:ind w:left="4320" w:hanging="180"/>
+      </w:pPr>
+    </w:lvl>
+    <w:lvl w:ilvl="6" w:tplc="0409000F" w:tentative="1">
+      <w:start w:val="1"/>
+      <w:numFmt w:val="decimal"/>
+      <w:lvlText w:val="%7."/>
+      <w:lvlJc w:val="left"/>
+      <w:pPr>
+        <w:ind w:left="5040" w:hanging="360"/>
+      </w:pPr>
+    </w:lvl>
+    <w:lvl w:ilvl="7" w:tplc="04090019" w:tentative="1">
+      <w:start w:val="1"/>
+      <w:numFmt w:val="lowerLetter"/>
+      <w:lvlText w:val="%8."/>
+      <w:lvlJc w:val="left"/>
+      <w:pPr>
+        <w:ind w:left="5760" w:hanging="360"/>
+      </w:pPr>
+    </w:lvl>
+    <w:lvl w:ilvl="8" w:tplc="0409001B" w:tentative="1">
+      <w:start w:val="1"/>
+      <w:numFmt w:val="lowerRoman"/>
+      <w:lvlText w:val="%9."/>
+      <w:lvlJc w:val="right"/>
+      <w:pPr>
+        <w:ind w:left="6480" w:hanging="180"/>
+      </w:pPr>
+    </w:lvl>
+  </w:abstractNum>
+  <w:abstractNum w:abstractNumId="3" w15:restartNumberingAfterBreak="0">
+    <w:nsid w:val="388162D2"/>
+    <w:multiLevelType w:val="hybridMultilevel"/>
+    <w:tmpl w:val="A052F760"/>
+    <w:lvl w:ilvl="0" w:tplc="0409000F">
+      <w:start w:val="1"/>
+      <w:numFmt w:val="decimal"/>
+      <w:lvlText w:val="%1."/>
+      <w:lvlJc w:val="left"/>
+      <w:pPr>
+        <w:ind w:left="720" w:hanging="360"/>
+      </w:pPr>
+    </w:lvl>
+    <w:lvl w:ilvl="1" w:tplc="04090019" w:tentative="1">
+      <w:start w:val="1"/>
+      <w:numFmt w:val="lowerLetter"/>
+      <w:lvlText w:val="%2."/>
+      <w:lvlJc w:val="left"/>
+      <w:pPr>
+        <w:ind w:left="1440" w:hanging="360"/>
+      </w:pPr>
+    </w:lvl>
+    <w:lvl w:ilvl="2" w:tplc="0409001B" w:tentative="1">
+      <w:start w:val="1"/>
+      <w:numFmt w:val="lowerRoman"/>
+      <w:lvlText w:val="%3."/>
+      <w:lvlJc w:val="right"/>
+      <w:pPr>
+        <w:ind w:left="2160" w:hanging="180"/>
+      </w:pPr>
+    </w:lvl>
+    <w:lvl w:ilvl="3" w:tplc="0409000F" w:tentative="1">
+      <w:start w:val="1"/>
+      <w:numFmt w:val="decimal"/>
+      <w:lvlText w:val="%4."/>
+      <w:lvlJc w:val="left"/>
+      <w:pPr>
+        <w:ind w:left="2880" w:hanging="360"/>
+      </w:pPr>
+    </w:lvl>
+    <w:lvl w:ilvl="4" w:tplc="04090019" w:tentative="1">
+      <w:start w:val="1"/>
+      <w:numFmt w:val="lowerLetter"/>
+      <w:lvlText w:val="%5."/>
+      <w:lvlJc w:val="left"/>
+      <w:pPr>
+        <w:ind w:left="3600" w:hanging="360"/>
+      </w:pPr>
+    </w:lvl>
+    <w:lvl w:ilvl="5" w:tplc="0409001B" w:tentative="1">
+      <w:start w:val="1"/>
+      <w:numFmt w:val="lowerRoman"/>
+      <w:lvlText w:val="%6."/>
+      <w:lvlJc w:val="right"/>
+      <w:pPr>
+        <w:ind w:left="4320" w:hanging="180"/>
+      </w:pPr>
+    </w:lvl>
+    <w:lvl w:ilvl="6" w:tplc="0409000F" w:tentative="1">
+      <w:start w:val="1"/>
+      <w:numFmt w:val="decimal"/>
+      <w:lvlText w:val="%7."/>
+      <w:lvlJc w:val="left"/>
+      <w:pPr>
+        <w:ind w:left="5040" w:hanging="360"/>
+      </w:pPr>
+    </w:lvl>
+    <w:lvl w:ilvl="7" w:tplc="04090019" w:tentative="1">
+      <w:start w:val="1"/>
+      <w:numFmt w:val="lowerLetter"/>
+      <w:lvlText w:val="%8."/>
+      <w:lvlJc w:val="left"/>
+      <w:pPr>
+        <w:ind w:left="5760" w:hanging="360"/>
+      </w:pPr>
+    </w:lvl>
+    <w:lvl w:ilvl="8" w:tplc="0409001B" w:tentative="1">
+      <w:start w:val="1"/>
+      <w:numFmt w:val="lowerRoman"/>
+      <w:lvlText w:val="%9."/>
+      <w:lvlJc w:val="right"/>
+      <w:pPr>
+        <w:ind w:left="6480" w:hanging="180"/>
+      </w:pPr>
+    </w:lvl>
+  </w:abstractNum>
+  <w:abstractNum w:abstractNumId="4" w15:restartNumberingAfterBreak="0">
     <w:nsid w:val="39E25726"/>
     <w:multiLevelType w:val="hybridMultilevel"/>
     <w:tmpl w:val="381032C8"/>
@@ -1546,7 +1996,7 @@
       </w:pPr>
     </w:lvl>
   </w:abstractNum>
-  <w:abstractNum w:abstractNumId="3" w15:restartNumberingAfterBreak="0">
+  <w:abstractNum w:abstractNumId="5" w15:restartNumberingAfterBreak="0">
     <w:nsid w:val="403B67C7"/>
     <w:multiLevelType w:val="hybridMultilevel"/>
     <w:tmpl w:val="0CF6A1F2"/>
@@ -1632,7 +2082,7 @@
       </w:pPr>
     </w:lvl>
   </w:abstractNum>
-  <w:abstractNum w:abstractNumId="4" w15:restartNumberingAfterBreak="0">
+  <w:abstractNum w:abstractNumId="6" w15:restartNumberingAfterBreak="0">
     <w:nsid w:val="450F03BC"/>
     <w:multiLevelType w:val="hybridMultilevel"/>
     <w:tmpl w:val="0BA66306"/>
@@ -1718,7 +2168,7 @@
       </w:pPr>
     </w:lvl>
   </w:abstractNum>
-  <w:abstractNum w:abstractNumId="5" w15:restartNumberingAfterBreak="0">
+  <w:abstractNum w:abstractNumId="7" w15:restartNumberingAfterBreak="0">
     <w:nsid w:val="4EC521AE"/>
     <w:multiLevelType w:val="hybridMultilevel"/>
     <w:tmpl w:val="95ECFCE2"/>
@@ -1804,7 +2254,7 @@
       </w:pPr>
     </w:lvl>
   </w:abstractNum>
-  <w:abstractNum w:abstractNumId="6" w15:restartNumberingAfterBreak="0">
+  <w:abstractNum w:abstractNumId="8" w15:restartNumberingAfterBreak="0">
     <w:nsid w:val="50D53898"/>
     <w:multiLevelType w:val="hybridMultilevel"/>
     <w:tmpl w:val="C338D43C"/>
@@ -1890,7 +2340,7 @@
       </w:pPr>
     </w:lvl>
   </w:abstractNum>
-  <w:abstractNum w:abstractNumId="7" w15:restartNumberingAfterBreak="0">
+  <w:abstractNum w:abstractNumId="9" w15:restartNumberingAfterBreak="0">
     <w:nsid w:val="77E73B0C"/>
     <w:multiLevelType w:val="hybridMultilevel"/>
     <w:tmpl w:val="FD16E594"/>
@@ -1976,7 +2426,7 @@
       </w:pPr>
     </w:lvl>
   </w:abstractNum>
-  <w:abstractNum w:abstractNumId="8" w15:restartNumberingAfterBreak="0">
+  <w:abstractNum w:abstractNumId="10" w15:restartNumberingAfterBreak="0">
     <w:nsid w:val="7B4C7550"/>
     <w:multiLevelType w:val="hybridMultilevel"/>
     <w:tmpl w:val="078012DC"/>
@@ -2089,7 +2539,7 @@
       </w:rPr>
     </w:lvl>
   </w:abstractNum>
-  <w:abstractNum w:abstractNumId="9" w15:restartNumberingAfterBreak="0">
+  <w:abstractNum w:abstractNumId="11" w15:restartNumberingAfterBreak="0">
     <w:nsid w:val="7BCF0D78"/>
     <w:multiLevelType w:val="hybridMultilevel"/>
     <w:tmpl w:val="E2D0F3CC"/>
@@ -2176,34 +2626,40 @@
     </w:lvl>
   </w:abstractNum>
   <w:num w:numId="1">
-    <w:abstractNumId w:val="8"/>
+    <w:abstractNumId w:val="10"/>
   </w:num>
   <w:num w:numId="2">
     <w:abstractNumId w:val="0"/>
   </w:num>
   <w:num w:numId="3">
-    <w:abstractNumId w:val="4"/>
+    <w:abstractNumId w:val="6"/>
   </w:num>
   <w:num w:numId="4">
-    <w:abstractNumId w:val="9"/>
+    <w:abstractNumId w:val="11"/>
   </w:num>
   <w:num w:numId="5">
-    <w:abstractNumId w:val="5"/>
+    <w:abstractNumId w:val="7"/>
   </w:num>
   <w:num w:numId="6">
     <w:abstractNumId w:val="1"/>
   </w:num>
   <w:num w:numId="7">
-    <w:abstractNumId w:val="6"/>
+    <w:abstractNumId w:val="8"/>
   </w:num>
   <w:num w:numId="8">
-    <w:abstractNumId w:val="3"/>
+    <w:abstractNumId w:val="5"/>
   </w:num>
   <w:num w:numId="9">
+    <w:abstractNumId w:val="4"/>
+  </w:num>
+  <w:num w:numId="10">
+    <w:abstractNumId w:val="9"/>
+  </w:num>
+  <w:num w:numId="11">
     <w:abstractNumId w:val="2"/>
   </w:num>
-  <w:num w:numId="10">
-    <w:abstractNumId w:val="7"/>
+  <w:num w:numId="12">
+    <w:abstractNumId w:val="3"/>
   </w:num>
 </w:numbering>
 </file>

</xml_diff>